<commit_message>
win_judge, members, pictures, detail corrections
</commit_message>
<xml_diff>
--- a/Report草稿.docx
+++ b/Report草稿.docx
@@ -726,6 +726,7 @@
           <w:rFonts w:ascii="Times New Roman" w:eastAsia="Times New Roman" w:hAnsi="Times New Roman" w:cs="Times New Roman"/>
           <w:sz w:val="24"/>
           <w:szCs w:val="24"/>
+          <w:lang w:val="en-US"/>
         </w:rPr>
       </w:pPr>
       <w:r>
@@ -784,9 +785,10 @@
         </w:tabs>
         <w:spacing w:line="360" w:lineRule="auto"/>
         <w:rPr>
-          <w:rFonts w:ascii="Times New Roman" w:eastAsiaTheme="minorEastAsia" w:hAnsi="Times New Roman" w:cs="Times New Roman" w:hint="eastAsia"/>
-          <w:sz w:val="24"/>
-          <w:szCs w:val="24"/>
+          <w:rFonts w:ascii="Times New Roman" w:eastAsiaTheme="minorEastAsia" w:hAnsi="Times New Roman" w:cs="Times New Roman"/>
+          <w:sz w:val="24"/>
+          <w:szCs w:val="24"/>
+          <w:lang w:val="en-US"/>
         </w:rPr>
       </w:pPr>
     </w:p>
@@ -940,28 +942,208 @@
           <w:tab w:val="left" w:pos="9240"/>
         </w:tabs>
         <w:spacing w:line="360" w:lineRule="auto"/>
-        <w:ind w:firstLine="482"/>
-        <w:rPr>
-          <w:rFonts w:ascii="Times New Roman" w:eastAsia="Times New Roman" w:hAnsi="Times New Roman" w:cs="Times New Roman"/>
-          <w:sz w:val="24"/>
-          <w:lang w:val="en-US"/>
-        </w:rPr>
-      </w:pPr>
-      <w:r>
-        <w:rPr>
-          <w:rFonts w:ascii="宋体" w:eastAsia="宋体" w:hAnsi="宋体" w:cs="宋体" w:hint="eastAsia"/>
-          <w:sz w:val="24"/>
-          <w:lang w:val="en-US"/>
-        </w:rPr>
-        <w:t>（</w:t>
-      </w:r>
-      <w:r>
-        <w:rPr>
-          <w:rFonts w:eastAsia="Times New Roman" w:hint="eastAsia"/>
-          <w:sz w:val="24"/>
-          <w:lang w:val="en-US"/>
-        </w:rPr>
-        <w:t>这里加图）</w:t>
+        <w:rPr>
+          <w:rFonts w:ascii="Times New Roman" w:eastAsiaTheme="minorEastAsia" w:hAnsi="Times New Roman" w:cs="Times New Roman"/>
+          <w:sz w:val="24"/>
+          <w:lang w:val="en-US"/>
+        </w:rPr>
+      </w:pPr>
+      <w:r>
+        <w:rPr>
+          <w:rFonts w:ascii="Times New Roman" w:eastAsiaTheme="minorEastAsia" w:hAnsi="Times New Roman" w:cs="Times New Roman" w:hint="eastAsia"/>
+          <w:noProof/>
+          <w:sz w:val="24"/>
+          <w:lang w:val="en-US"/>
+        </w:rPr>
+        <w:lastRenderedPageBreak/>
+        <w:drawing>
+          <wp:inline distT="0" distB="0" distL="0" distR="0" wp14:anchorId="2D095C25" wp14:editId="072CE3AF">
+            <wp:extent cx="3052800" cy="3148140"/>
+            <wp:effectExtent l="0" t="0" r="0" b="0"/>
+            <wp:docPr id="1" name="图片 1"/>
+            <wp:cNvGraphicFramePr>
+              <a:graphicFrameLocks xmlns:a="http://schemas.openxmlformats.org/drawingml/2006/main" noChangeAspect="1"/>
+            </wp:cNvGraphicFramePr>
+            <a:graphic xmlns:a="http://schemas.openxmlformats.org/drawingml/2006/main">
+              <a:graphicData uri="http://schemas.openxmlformats.org/drawingml/2006/picture">
+                <pic:pic xmlns:pic="http://schemas.openxmlformats.org/drawingml/2006/picture">
+                  <pic:nvPicPr>
+                    <pic:cNvPr id="1" name="Screen-2019-04-18_19-44-47.png"/>
+                    <pic:cNvPicPr/>
+                  </pic:nvPicPr>
+                  <pic:blipFill>
+                    <a:blip r:embed="rId8" cstate="print">
+                      <a:extLst>
+                        <a:ext uri="{28A0092B-C50C-407E-A947-70E740481C1C}">
+                          <a14:useLocalDpi xmlns:a14="http://schemas.microsoft.com/office/drawing/2010/main" val="0"/>
+                        </a:ext>
+                      </a:extLst>
+                    </a:blip>
+                    <a:stretch>
+                      <a:fillRect/>
+                    </a:stretch>
+                  </pic:blipFill>
+                  <pic:spPr>
+                    <a:xfrm>
+                      <a:off x="0" y="0"/>
+                      <a:ext cx="3052800" cy="3148140"/>
+                    </a:xfrm>
+                    <a:prstGeom prst="rect">
+                      <a:avLst/>
+                    </a:prstGeom>
+                  </pic:spPr>
+                </pic:pic>
+              </a:graphicData>
+            </a:graphic>
+          </wp:inline>
+        </w:drawing>
+      </w:r>
+      <w:r>
+        <w:rPr>
+          <w:rFonts w:ascii="Times New Roman" w:eastAsiaTheme="minorEastAsia" w:hAnsi="Times New Roman" w:cs="Times New Roman" w:hint="eastAsia"/>
+          <w:noProof/>
+          <w:sz w:val="24"/>
+          <w:lang w:val="en-US"/>
+        </w:rPr>
+        <w:drawing>
+          <wp:inline distT="0" distB="0" distL="0" distR="0" wp14:anchorId="09016CE5" wp14:editId="0144798C">
+            <wp:extent cx="3052727" cy="3148064"/>
+            <wp:effectExtent l="0" t="0" r="0" b="0"/>
+            <wp:docPr id="2" name="图片 2"/>
+            <wp:cNvGraphicFramePr>
+              <a:graphicFrameLocks xmlns:a="http://schemas.openxmlformats.org/drawingml/2006/main" noChangeAspect="1"/>
+            </wp:cNvGraphicFramePr>
+            <a:graphic xmlns:a="http://schemas.openxmlformats.org/drawingml/2006/main">
+              <a:graphicData uri="http://schemas.openxmlformats.org/drawingml/2006/picture">
+                <pic:pic xmlns:pic="http://schemas.openxmlformats.org/drawingml/2006/picture">
+                  <pic:nvPicPr>
+                    <pic:cNvPr id="2" name="Screen-2019-04-18_19-45-05.png"/>
+                    <pic:cNvPicPr/>
+                  </pic:nvPicPr>
+                  <pic:blipFill>
+                    <a:blip r:embed="rId9" cstate="print">
+                      <a:extLst>
+                        <a:ext uri="{28A0092B-C50C-407E-A947-70E740481C1C}">
+                          <a14:useLocalDpi xmlns:a14="http://schemas.microsoft.com/office/drawing/2010/main" val="0"/>
+                        </a:ext>
+                      </a:extLst>
+                    </a:blip>
+                    <a:stretch>
+                      <a:fillRect/>
+                    </a:stretch>
+                  </pic:blipFill>
+                  <pic:spPr>
+                    <a:xfrm>
+                      <a:off x="0" y="0"/>
+                      <a:ext cx="3054081" cy="3149460"/>
+                    </a:xfrm>
+                    <a:prstGeom prst="rect">
+                      <a:avLst/>
+                    </a:prstGeom>
+                  </pic:spPr>
+                </pic:pic>
+              </a:graphicData>
+            </a:graphic>
+          </wp:inline>
+        </w:drawing>
+      </w:r>
+      <w:r>
+        <w:rPr>
+          <w:rFonts w:ascii="Times New Roman" w:eastAsiaTheme="minorEastAsia" w:hAnsi="Times New Roman" w:cs="Times New Roman" w:hint="eastAsia"/>
+          <w:noProof/>
+          <w:sz w:val="24"/>
+          <w:lang w:val="en-US"/>
+        </w:rPr>
+        <w:drawing>
+          <wp:inline distT="0" distB="0" distL="0" distR="0" wp14:anchorId="4EC29598" wp14:editId="1E2B67AF">
+            <wp:extent cx="3052800" cy="3148141"/>
+            <wp:effectExtent l="0" t="0" r="0" b="0"/>
+            <wp:docPr id="3" name="图片 3"/>
+            <wp:cNvGraphicFramePr>
+              <a:graphicFrameLocks xmlns:a="http://schemas.openxmlformats.org/drawingml/2006/main" noChangeAspect="1"/>
+            </wp:cNvGraphicFramePr>
+            <a:graphic xmlns:a="http://schemas.openxmlformats.org/drawingml/2006/main">
+              <a:graphicData uri="http://schemas.openxmlformats.org/drawingml/2006/picture">
+                <pic:pic xmlns:pic="http://schemas.openxmlformats.org/drawingml/2006/picture">
+                  <pic:nvPicPr>
+                    <pic:cNvPr id="3" name="Screen-2019-04-18_19-45-39.png"/>
+                    <pic:cNvPicPr/>
+                  </pic:nvPicPr>
+                  <pic:blipFill>
+                    <a:blip r:embed="rId10" cstate="print">
+                      <a:extLst>
+                        <a:ext uri="{28A0092B-C50C-407E-A947-70E740481C1C}">
+                          <a14:useLocalDpi xmlns:a14="http://schemas.microsoft.com/office/drawing/2010/main" val="0"/>
+                        </a:ext>
+                      </a:extLst>
+                    </a:blip>
+                    <a:stretch>
+                      <a:fillRect/>
+                    </a:stretch>
+                  </pic:blipFill>
+                  <pic:spPr>
+                    <a:xfrm>
+                      <a:off x="0" y="0"/>
+                      <a:ext cx="3052800" cy="3148141"/>
+                    </a:xfrm>
+                    <a:prstGeom prst="rect">
+                      <a:avLst/>
+                    </a:prstGeom>
+                  </pic:spPr>
+                </pic:pic>
+              </a:graphicData>
+            </a:graphic>
+          </wp:inline>
+        </w:drawing>
+      </w:r>
+      <w:r>
+        <w:rPr>
+          <w:rFonts w:ascii="Times New Roman" w:eastAsiaTheme="minorEastAsia" w:hAnsi="Times New Roman" w:cs="Times New Roman" w:hint="eastAsia"/>
+          <w:noProof/>
+          <w:sz w:val="24"/>
+          <w:lang w:val="en-US"/>
+        </w:rPr>
+        <w:drawing>
+          <wp:inline distT="0" distB="0" distL="0" distR="0" wp14:anchorId="09336332" wp14:editId="2A61B400">
+            <wp:extent cx="3052800" cy="3148141"/>
+            <wp:effectExtent l="0" t="0" r="0" b="0"/>
+            <wp:docPr id="4" name="图片 4"/>
+            <wp:cNvGraphicFramePr>
+              <a:graphicFrameLocks xmlns:a="http://schemas.openxmlformats.org/drawingml/2006/main" noChangeAspect="1"/>
+            </wp:cNvGraphicFramePr>
+            <a:graphic xmlns:a="http://schemas.openxmlformats.org/drawingml/2006/main">
+              <a:graphicData uri="http://schemas.openxmlformats.org/drawingml/2006/picture">
+                <pic:pic xmlns:pic="http://schemas.openxmlformats.org/drawingml/2006/picture">
+                  <pic:nvPicPr>
+                    <pic:cNvPr id="4" name="Screen-2019-04-18_19-51-06.png"/>
+                    <pic:cNvPicPr/>
+                  </pic:nvPicPr>
+                  <pic:blipFill>
+                    <a:blip r:embed="rId11" cstate="print">
+                      <a:extLst>
+                        <a:ext uri="{28A0092B-C50C-407E-A947-70E740481C1C}">
+                          <a14:useLocalDpi xmlns:a14="http://schemas.microsoft.com/office/drawing/2010/main" val="0"/>
+                        </a:ext>
+                      </a:extLst>
+                    </a:blip>
+                    <a:stretch>
+                      <a:fillRect/>
+                    </a:stretch>
+                  </pic:blipFill>
+                  <pic:spPr>
+                    <a:xfrm>
+                      <a:off x="0" y="0"/>
+                      <a:ext cx="3052800" cy="3148141"/>
+                    </a:xfrm>
+                    <a:prstGeom prst="rect">
+                      <a:avLst/>
+                    </a:prstGeom>
+                  </pic:spPr>
+                </pic:pic>
+              </a:graphicData>
+            </a:graphic>
+          </wp:inline>
+        </w:drawing>
       </w:r>
     </w:p>
     <w:p>
@@ -1766,15 +1948,7 @@
           <w:sz w:val="24"/>
           <w:lang w:val="en-US"/>
         </w:rPr>
-        <w:t>in 5 rounds</w:t>
-      </w:r>
-      <w:r>
-        <w:rPr>
-          <w:rFonts w:ascii="Times New Roman" w:eastAsia="Times New Roman" w:hAnsi="Times New Roman" w:cs="Times New Roman"/>
-          <w:sz w:val="24"/>
-          <w:lang w:val="en-US"/>
-        </w:rPr>
-        <w:t>.</w:t>
+        <w:t>in 5 rounds.</w:t>
       </w:r>
       <w:r>
         <w:rPr>
@@ -1862,17 +2036,7 @@
           <w:sz w:val="24"/>
           <w:lang w:val="en-US"/>
         </w:rPr>
-        <w:t xml:space="preserve"> chess. The chess cannot move/att</w:t>
-      </w:r>
-      <w:bookmarkStart w:id="6" w:name="_GoBack"/>
-      <w:bookmarkEnd w:id="6"/>
-      <w:r>
-        <w:rPr>
-          <w:rFonts w:ascii="Times New Roman" w:eastAsia="Times New Roman" w:hAnsi="Times New Roman" w:cs="Times New Roman"/>
-          <w:sz w:val="24"/>
-          <w:lang w:val="en-US"/>
-        </w:rPr>
-        <w:t>ack</w:t>
+        <w:t xml:space="preserve"> chess. The chess cannot move/attack</w:t>
       </w:r>
       <w:r>
         <w:rPr>
@@ -2040,7 +2204,7 @@
         </w:tabs>
         <w:spacing w:line="360" w:lineRule="auto"/>
         <w:rPr>
-          <w:rFonts w:ascii="Times New Roman" w:eastAsiaTheme="minorEastAsia" w:hAnsi="Times New Roman" w:cs="Times New Roman" w:hint="eastAsia"/>
+          <w:rFonts w:ascii="Times New Roman" w:eastAsiaTheme="minorEastAsia" w:hAnsi="Times New Roman" w:cs="Times New Roman"/>
           <w:sz w:val="24"/>
           <w:lang w:val="en-US"/>
         </w:rPr>
@@ -2314,6 +2478,63 @@
         <w:spacing w:line="360" w:lineRule="auto"/>
         <w:ind w:firstLine="480"/>
         <w:rPr>
+          <w:rFonts w:ascii="Times New Roman" w:eastAsiaTheme="minorEastAsia" w:hAnsi="Times New Roman" w:cs="Times New Roman"/>
+          <w:bCs/>
+          <w:sz w:val="24"/>
+          <w:szCs w:val="24"/>
+          <w:lang w:val="en-US"/>
+        </w:rPr>
+      </w:pPr>
+      <w:r>
+        <w:rPr>
+          <w:rFonts w:ascii="Times New Roman" w:eastAsiaTheme="minorEastAsia" w:hAnsi="Times New Roman" w:cs="Times New Roman" w:hint="eastAsia"/>
+          <w:bCs/>
+          <w:sz w:val="24"/>
+          <w:szCs w:val="24"/>
+          <w:lang w:val="en-US"/>
+        </w:rPr>
+        <w:t>T</w:t>
+      </w:r>
+      <w:r>
+        <w:rPr>
+          <w:rFonts w:ascii="Times New Roman" w:eastAsiaTheme="minorEastAsia" w:hAnsi="Times New Roman" w:cs="Times New Roman"/>
+          <w:bCs/>
+          <w:sz w:val="24"/>
+          <w:szCs w:val="24"/>
+          <w:lang w:val="en-US"/>
+        </w:rPr>
+        <w:t>he basic part of the game.</w:t>
+      </w:r>
+    </w:p>
+    <w:p>
+      <w:pPr>
+        <w:tabs>
+          <w:tab w:val="left" w:pos="420"/>
+          <w:tab w:val="left" w:pos="840"/>
+          <w:tab w:val="left" w:pos="1260"/>
+          <w:tab w:val="left" w:pos="1680"/>
+          <w:tab w:val="left" w:pos="2100"/>
+          <w:tab w:val="left" w:pos="2520"/>
+          <w:tab w:val="left" w:pos="2940"/>
+          <w:tab w:val="left" w:pos="3360"/>
+          <w:tab w:val="left" w:pos="3780"/>
+          <w:tab w:val="left" w:pos="4200"/>
+          <w:tab w:val="left" w:pos="4620"/>
+          <w:tab w:val="left" w:pos="5040"/>
+          <w:tab w:val="left" w:pos="5460"/>
+          <w:tab w:val="left" w:pos="5880"/>
+          <w:tab w:val="left" w:pos="6300"/>
+          <w:tab w:val="left" w:pos="6720"/>
+          <w:tab w:val="left" w:pos="7140"/>
+          <w:tab w:val="left" w:pos="7560"/>
+          <w:tab w:val="left" w:pos="7980"/>
+          <w:tab w:val="left" w:pos="8400"/>
+          <w:tab w:val="left" w:pos="8820"/>
+          <w:tab w:val="left" w:pos="9240"/>
+        </w:tabs>
+        <w:spacing w:line="360" w:lineRule="auto"/>
+        <w:ind w:firstLine="480"/>
+        <w:rPr>
           <w:rFonts w:ascii="Times New Roman" w:eastAsia="Times New Roman" w:hAnsi="Times New Roman" w:cs="Times New Roman"/>
           <w:b/>
           <w:bCs/>
@@ -3067,9 +3288,19 @@
           <w:szCs w:val="24"/>
           <w:lang w:val="en-US"/>
         </w:rPr>
-        <w:t>EventCustom.</w:t>
-      </w:r>
-      <w:proofErr w:type="spellEnd"/>
+        <w:t>EventCustom</w:t>
+      </w:r>
+      <w:proofErr w:type="spellEnd"/>
+      <w:r>
+        <w:rPr>
+          <w:rFonts w:ascii="Times New Roman" w:eastAsia="Times New Roman" w:hAnsi="Times New Roman" w:cs="Times New Roman"/>
+          <w:bCs/>
+          <w:sz w:val="24"/>
+          <w:szCs w:val="24"/>
+          <w:lang w:val="en-US"/>
+        </w:rPr>
+        <w:t>.</w:t>
+      </w:r>
     </w:p>
     <w:p>
       <w:pPr>
@@ -3132,9 +3363,19 @@
           <w:szCs w:val="24"/>
           <w:lang w:val="en-US"/>
         </w:rPr>
-        <w:t>eventDispatcher.</w:t>
-      </w:r>
-      <w:proofErr w:type="spellEnd"/>
+        <w:t>eventDispatcher</w:t>
+      </w:r>
+      <w:proofErr w:type="spellEnd"/>
+      <w:r>
+        <w:rPr>
+          <w:rFonts w:ascii="Times New Roman" w:eastAsia="Times New Roman" w:hAnsi="Times New Roman" w:cs="Times New Roman"/>
+          <w:bCs/>
+          <w:sz w:val="24"/>
+          <w:szCs w:val="24"/>
+          <w:lang w:val="en-US"/>
+        </w:rPr>
+        <w:t>.</w:t>
+      </w:r>
     </w:p>
     <w:p>
       <w:pPr>
@@ -3185,7 +3426,27 @@
           <w:szCs w:val="24"/>
           <w:lang w:val="en-US"/>
         </w:rPr>
-        <w:t>The listener will listen the event. When triggered, it will call the response function.</w:t>
+        <w:t>The listener will</w:t>
+      </w:r>
+      <w:r>
+        <w:rPr>
+          <w:rFonts w:ascii="Times New Roman" w:eastAsia="Times New Roman" w:hAnsi="Times New Roman" w:cs="Times New Roman"/>
+          <w:bCs/>
+          <w:sz w:val="24"/>
+          <w:szCs w:val="24"/>
+          <w:lang w:val="en-US"/>
+        </w:rPr>
+        <w:t xml:space="preserve"> monitor</w:t>
+      </w:r>
+      <w:r>
+        <w:rPr>
+          <w:rFonts w:ascii="Times New Roman" w:eastAsia="Times New Roman" w:hAnsi="Times New Roman" w:cs="Times New Roman"/>
+          <w:bCs/>
+          <w:sz w:val="24"/>
+          <w:szCs w:val="24"/>
+          <w:lang w:val="en-US"/>
+        </w:rPr>
+        <w:t xml:space="preserve"> the event. When triggered, it will call the response function.</w:t>
       </w:r>
     </w:p>
     <w:p>
@@ -3927,7 +4188,27 @@
           <w:szCs w:val="24"/>
           <w:lang w:val="en-US"/>
         </w:rPr>
-        <w:t>), and tell all the planes to summit the status in order to check player has won or not</w:t>
+        <w:t xml:space="preserve">), and tell all the planes to summit the status in order to check </w:t>
+      </w:r>
+      <w:r>
+        <w:rPr>
+          <w:rFonts w:ascii="Times New Roman" w:eastAsia="Times New Roman" w:hAnsi="Times New Roman" w:cs="Times New Roman"/>
+          <w:bCs/>
+          <w:sz w:val="24"/>
+          <w:szCs w:val="24"/>
+          <w:lang w:val="en-US"/>
+        </w:rPr>
+        <w:t xml:space="preserve">whether the </w:t>
+      </w:r>
+      <w:r>
+        <w:rPr>
+          <w:rFonts w:ascii="Times New Roman" w:eastAsia="Times New Roman" w:hAnsi="Times New Roman" w:cs="Times New Roman"/>
+          <w:bCs/>
+          <w:sz w:val="24"/>
+          <w:szCs w:val="24"/>
+          <w:lang w:val="en-US"/>
+        </w:rPr>
+        <w:t>player has won or not</w:t>
       </w:r>
       <w:r>
         <w:rPr>
@@ -3983,6 +4264,48 @@
       <w:proofErr w:type="spellEnd"/>
       <w:r>
         <w:rPr>
+          <w:rFonts w:ascii="Times New Roman" w:eastAsia="Times New Roman" w:hAnsi="Times New Roman" w:cs="Times New Roman" w:hint="cs"/>
+          <w:bCs/>
+          <w:sz w:val="24"/>
+          <w:szCs w:val="24"/>
+          <w:lang w:val="en-US"/>
+        </w:rPr>
+        <w:t>,</w:t>
+      </w:r>
+      <w:r>
+        <w:rPr>
+          <w:rFonts w:ascii="Times New Roman" w:eastAsia="Times New Roman" w:hAnsi="Times New Roman" w:cs="Times New Roman"/>
+          <w:bCs/>
+          <w:sz w:val="24"/>
+          <w:szCs w:val="24"/>
+          <w:lang w:val="en-US"/>
+        </w:rPr>
+        <w:t xml:space="preserve"> further talked in </w:t>
+      </w:r>
+      <w:proofErr w:type="spellStart"/>
+      <w:r>
+        <w:rPr>
+          <w:rFonts w:ascii="Times New Roman" w:eastAsia="Times New Roman" w:hAnsi="Times New Roman" w:cs="Times New Roman"/>
+          <w:bCs/>
+          <w:sz w:val="24"/>
+          <w:szCs w:val="24"/>
+          <w:lang w:val="en-US"/>
+        </w:rPr>
+        <w:t>win_judge</w:t>
+      </w:r>
+      <w:proofErr w:type="spellEnd"/>
+      <w:r>
+        <w:rPr>
+          <w:rFonts w:ascii="Times New Roman" w:eastAsia="Times New Roman" w:hAnsi="Times New Roman" w:cs="Times New Roman"/>
+          <w:bCs/>
+          <w:sz w:val="24"/>
+          <w:szCs w:val="24"/>
+          <w:lang w:val="en-US"/>
+        </w:rPr>
+        <w:t xml:space="preserve"> part</w:t>
+      </w:r>
+      <w:r>
+        <w:rPr>
           <w:rFonts w:ascii="Times New Roman" w:eastAsia="Times New Roman" w:hAnsi="Times New Roman" w:cs="Times New Roman"/>
           <w:bCs/>
           <w:sz w:val="24"/>
@@ -4001,18 +4324,16 @@
         </w:rPr>
         <w:t xml:space="preserve"> As a card receiver, this part will be talked in </w:t>
       </w:r>
-      <w:proofErr w:type="spellStart"/>
-      <w:r>
-        <w:rPr>
-          <w:rFonts w:ascii="Times New Roman" w:eastAsia="Times New Roman" w:hAnsi="Times New Roman" w:cs="Times New Roman"/>
-          <w:bCs/>
-          <w:sz w:val="24"/>
-          <w:szCs w:val="24"/>
-          <w:lang w:val="en-US"/>
-        </w:rPr>
-        <w:t>win_judge</w:t>
-      </w:r>
-      <w:proofErr w:type="spellEnd"/>
+      <w:r>
+        <w:rPr>
+          <w:rFonts w:ascii="Times New Roman" w:eastAsia="Times New Roman" w:hAnsi="Times New Roman" w:cs="Times New Roman"/>
+          <w:bCs/>
+          <w:sz w:val="24"/>
+          <w:szCs w:val="24"/>
+          <w:lang w:val="en-US"/>
+        </w:rPr>
+        <w:t>advanced mode</w:t>
+      </w:r>
       <w:r>
         <w:rPr>
           <w:rFonts w:ascii="Times New Roman" w:eastAsia="Times New Roman" w:hAnsi="Times New Roman" w:cs="Times New Roman"/>
@@ -4160,17 +4481,7 @@
           <w:szCs w:val="24"/>
           <w:lang w:val="en-US"/>
         </w:rPr>
-        <w:t xml:space="preserve"> s</w:t>
-      </w:r>
-      <w:r>
-        <w:rPr>
-          <w:rFonts w:ascii="Times New Roman" w:eastAsia="Times New Roman" w:hAnsi="Times New Roman" w:cs="Times New Roman"/>
-          <w:bCs/>
-          <w:sz w:val="24"/>
-          <w:szCs w:val="24"/>
-          <w:lang w:val="en-US"/>
-        </w:rPr>
-        <w:t>et the roll number of planes, helping the plane to create actions and calculate position.</w:t>
+        <w:t xml:space="preserve"> set the roll number of planes, helping the plane to create actions and calculate position.</w:t>
       </w:r>
     </w:p>
     <w:p>
@@ -4654,7 +4965,16 @@
         </w:rPr>
         <w:t xml:space="preserve"> designed for advance mode, and will be talked in </w:t>
       </w:r>
-      <w:proofErr w:type="spellStart"/>
+      <w:r>
+        <w:rPr>
+          <w:rFonts w:ascii="Times New Roman" w:eastAsia="Times New Roman" w:hAnsi="Times New Roman" w:cs="Times New Roman"/>
+          <w:bCs/>
+          <w:sz w:val="24"/>
+          <w:szCs w:val="24"/>
+          <w:lang w:val="en-US"/>
+        </w:rPr>
+        <w:t>advanced mode</w:t>
+      </w:r>
       <w:r>
         <w:rPr>
           <w:rFonts w:ascii="Times New Roman" w:eastAsiaTheme="minorEastAsia" w:hAnsi="Times New Roman" w:cs="Times New Roman"/>
@@ -4663,9 +4983,8 @@
           <w:szCs w:val="24"/>
           <w:lang w:val="en-US"/>
         </w:rPr>
-        <w:t>card_slot</w:t>
-      </w:r>
-      <w:proofErr w:type="spellEnd"/>
+        <w:t xml:space="preserve"> </w:t>
+      </w:r>
       <w:r>
         <w:rPr>
           <w:rFonts w:ascii="Times New Roman" w:eastAsiaTheme="minorEastAsia" w:hAnsi="Times New Roman" w:cs="Times New Roman"/>
@@ -4674,7 +4993,7 @@
           <w:szCs w:val="24"/>
           <w:lang w:val="en-US"/>
         </w:rPr>
-        <w:t xml:space="preserve"> part.</w:t>
+        <w:t>part.</w:t>
       </w:r>
     </w:p>
     <w:p>
@@ -5219,6 +5538,544 @@
         <w:rPr>
           <w:rFonts w:ascii="Times New Roman" w:eastAsia="Times New Roman" w:hAnsi="Times New Roman" w:cs="Times New Roman"/>
           <w:bCs/>
+          <w:sz w:val="24"/>
+          <w:szCs w:val="24"/>
+          <w:lang w:val="en-US"/>
+        </w:rPr>
+      </w:pPr>
+      <w:r>
+        <w:rPr>
+          <w:rFonts w:ascii="Times New Roman" w:eastAsiaTheme="minorEastAsia" w:hAnsi="Times New Roman" w:cs="Times New Roman" w:hint="eastAsia"/>
+          <w:bCs/>
+          <w:sz w:val="24"/>
+          <w:szCs w:val="24"/>
+          <w:lang w:val="en-US"/>
+        </w:rPr>
+        <w:t>T</w:t>
+      </w:r>
+      <w:r>
+        <w:rPr>
+          <w:rFonts w:ascii="Times New Roman" w:eastAsiaTheme="minorEastAsia" w:hAnsi="Times New Roman" w:cs="Times New Roman"/>
+          <w:bCs/>
+          <w:sz w:val="24"/>
+          <w:szCs w:val="24"/>
+          <w:lang w:val="en-US"/>
+        </w:rPr>
+        <w:t xml:space="preserve">hough </w:t>
+      </w:r>
+      <w:proofErr w:type="spellStart"/>
+      <w:r>
+        <w:rPr>
+          <w:rFonts w:ascii="Times New Roman" w:eastAsia="Times New Roman" w:hAnsi="Times New Roman" w:cs="Times New Roman"/>
+          <w:bCs/>
+          <w:sz w:val="24"/>
+          <w:szCs w:val="24"/>
+          <w:lang w:val="en-US"/>
+        </w:rPr>
+        <w:t>win_judge</w:t>
+      </w:r>
+      <w:proofErr w:type="spellEnd"/>
+      <w:r>
+        <w:rPr>
+          <w:rFonts w:ascii="Times New Roman" w:eastAsia="Times New Roman" w:hAnsi="Times New Roman" w:cs="Times New Roman"/>
+          <w:bCs/>
+          <w:sz w:val="24"/>
+          <w:szCs w:val="24"/>
+          <w:lang w:val="en-US"/>
+        </w:rPr>
+        <w:t xml:space="preserve"> </w:t>
+      </w:r>
+      <w:r>
+        <w:rPr>
+          <w:rFonts w:ascii="Times New Roman" w:eastAsia="Times New Roman" w:hAnsi="Times New Roman" w:cs="Times New Roman"/>
+          <w:bCs/>
+          <w:sz w:val="24"/>
+          <w:szCs w:val="24"/>
+          <w:lang w:val="en-US"/>
+        </w:rPr>
+        <w:t>class inherit</w:t>
+      </w:r>
+      <w:r>
+        <w:rPr>
+          <w:rFonts w:ascii="Times New Roman" w:eastAsia="Times New Roman" w:hAnsi="Times New Roman" w:cs="Times New Roman"/>
+          <w:bCs/>
+          <w:sz w:val="24"/>
+          <w:szCs w:val="24"/>
+          <w:lang w:val="en-US"/>
+        </w:rPr>
+        <w:t xml:space="preserve">s the Sprite class in cocos2d.h, it does not act like a sprite. It is added to the scene </w:t>
+      </w:r>
+      <w:proofErr w:type="spellStart"/>
+      <w:r>
+        <w:rPr>
+          <w:rFonts w:ascii="Times New Roman" w:eastAsia="Times New Roman" w:hAnsi="Times New Roman" w:cs="Times New Roman"/>
+          <w:bCs/>
+          <w:sz w:val="24"/>
+          <w:szCs w:val="24"/>
+          <w:lang w:val="en-US"/>
+        </w:rPr>
+        <w:t>HelloWorldScene</w:t>
+      </w:r>
+      <w:proofErr w:type="spellEnd"/>
+      <w:r>
+        <w:rPr>
+          <w:rFonts w:ascii="Times New Roman" w:eastAsia="Times New Roman" w:hAnsi="Times New Roman" w:cs="Times New Roman"/>
+          <w:bCs/>
+          <w:sz w:val="24"/>
+          <w:szCs w:val="24"/>
+          <w:lang w:val="en-US"/>
+        </w:rPr>
+        <w:t xml:space="preserve"> for every game but its size is scaled to 0 (invisible).</w:t>
+      </w:r>
+    </w:p>
+    <w:p>
+      <w:pPr>
+        <w:tabs>
+          <w:tab w:val="left" w:pos="420"/>
+          <w:tab w:val="left" w:pos="840"/>
+          <w:tab w:val="left" w:pos="1260"/>
+          <w:tab w:val="left" w:pos="1680"/>
+          <w:tab w:val="left" w:pos="2100"/>
+          <w:tab w:val="left" w:pos="2520"/>
+          <w:tab w:val="left" w:pos="2940"/>
+          <w:tab w:val="left" w:pos="3360"/>
+          <w:tab w:val="left" w:pos="3780"/>
+          <w:tab w:val="left" w:pos="4200"/>
+          <w:tab w:val="left" w:pos="4620"/>
+          <w:tab w:val="left" w:pos="5040"/>
+          <w:tab w:val="left" w:pos="5460"/>
+          <w:tab w:val="left" w:pos="5880"/>
+          <w:tab w:val="left" w:pos="6300"/>
+          <w:tab w:val="left" w:pos="6720"/>
+          <w:tab w:val="left" w:pos="7140"/>
+          <w:tab w:val="left" w:pos="7560"/>
+          <w:tab w:val="left" w:pos="7980"/>
+          <w:tab w:val="left" w:pos="8400"/>
+          <w:tab w:val="left" w:pos="8820"/>
+          <w:tab w:val="left" w:pos="9240"/>
+        </w:tabs>
+        <w:spacing w:line="360" w:lineRule="auto"/>
+        <w:ind w:firstLine="480"/>
+        <w:rPr>
+          <w:rFonts w:ascii="Times New Roman" w:eastAsia="Times New Roman" w:hAnsi="Times New Roman" w:cs="Times New Roman"/>
+          <w:bCs/>
+          <w:sz w:val="24"/>
+          <w:szCs w:val="24"/>
+          <w:lang w:val="en-US"/>
+        </w:rPr>
+      </w:pPr>
+      <w:r>
+        <w:rPr>
+          <w:rFonts w:ascii="Times New Roman" w:eastAsia="Times New Roman" w:hAnsi="Times New Roman" w:cs="Times New Roman"/>
+          <w:bCs/>
+          <w:sz w:val="24"/>
+          <w:szCs w:val="24"/>
+          <w:lang w:val="en-US"/>
+        </w:rPr>
+        <w:t xml:space="preserve">For the planes, when the listener </w:t>
+      </w:r>
+      <w:proofErr w:type="spellStart"/>
+      <w:r>
+        <w:rPr>
+          <w:rFonts w:ascii="Courier New" w:eastAsiaTheme="minorEastAsia" w:hAnsi="Courier New" w:cs="Courier New"/>
+          <w:color w:val="000000" w:themeColor="text1"/>
+          <w:sz w:val="24"/>
+          <w:szCs w:val="24"/>
+          <w:lang w:val="en-US"/>
+        </w:rPr>
+        <w:t>winCheckListener</w:t>
+      </w:r>
+      <w:proofErr w:type="spellEnd"/>
+      <w:r>
+        <w:rPr>
+          <w:rFonts w:ascii="Times New Roman" w:eastAsiaTheme="minorEastAsia" w:hAnsi="Times New Roman" w:cs="Times New Roman" w:hint="cs"/>
+          <w:color w:val="000000" w:themeColor="text1"/>
+          <w:sz w:val="24"/>
+          <w:szCs w:val="24"/>
+          <w:lang w:val="en-US"/>
+        </w:rPr>
+        <w:t xml:space="preserve"> </w:t>
+      </w:r>
+      <w:r>
+        <w:rPr>
+          <w:rFonts w:ascii="Times New Roman" w:eastAsiaTheme="minorEastAsia" w:hAnsi="Times New Roman" w:cs="Times New Roman"/>
+          <w:color w:val="000000" w:themeColor="text1"/>
+          <w:sz w:val="24"/>
+          <w:szCs w:val="24"/>
+          <w:lang w:val="en-US"/>
+        </w:rPr>
+        <w:t xml:space="preserve">hears the event </w:t>
+      </w:r>
+      <w:proofErr w:type="spellStart"/>
+      <w:r>
+        <w:rPr>
+          <w:rFonts w:ascii="Courier New" w:eastAsia="Times New Roman" w:hAnsi="Courier New" w:cs="Courier New"/>
+          <w:bCs/>
+          <w:sz w:val="24"/>
+          <w:szCs w:val="24"/>
+          <w:lang w:val="en-US"/>
+        </w:rPr>
+        <w:t>win_check</w:t>
+      </w:r>
+      <w:proofErr w:type="spellEnd"/>
+      <w:r>
+        <w:rPr>
+          <w:rFonts w:ascii="Times New Roman" w:eastAsia="Times New Roman" w:hAnsi="Times New Roman" w:cs="Times New Roman" w:hint="cs"/>
+          <w:bCs/>
+          <w:sz w:val="24"/>
+          <w:szCs w:val="24"/>
+          <w:lang w:val="en-US"/>
+        </w:rPr>
+        <w:t xml:space="preserve"> </w:t>
+      </w:r>
+      <w:r>
+        <w:rPr>
+          <w:rFonts w:ascii="Times New Roman" w:eastAsia="Times New Roman" w:hAnsi="Times New Roman" w:cs="Times New Roman"/>
+          <w:bCs/>
+          <w:sz w:val="24"/>
+          <w:szCs w:val="24"/>
+          <w:lang w:val="en-US"/>
+        </w:rPr>
+        <w:t>from a plane with the same color</w:t>
+      </w:r>
+      <w:r>
+        <w:rPr>
+          <w:rFonts w:ascii="Times New Roman" w:eastAsia="Times New Roman" w:hAnsi="Times New Roman" w:cs="Times New Roman" w:hint="cs"/>
+          <w:bCs/>
+          <w:sz w:val="24"/>
+          <w:szCs w:val="24"/>
+          <w:lang w:val="en-US"/>
+        </w:rPr>
+        <w:t>,</w:t>
+      </w:r>
+      <w:r>
+        <w:rPr>
+          <w:rFonts w:ascii="Times New Roman" w:eastAsia="Times New Roman" w:hAnsi="Times New Roman" w:cs="Times New Roman"/>
+          <w:bCs/>
+          <w:sz w:val="24"/>
+          <w:szCs w:val="24"/>
+          <w:lang w:val="en-US"/>
+        </w:rPr>
+        <w:t xml:space="preserve"> they will tell the </w:t>
+      </w:r>
+      <w:proofErr w:type="spellStart"/>
+      <w:r>
+        <w:rPr>
+          <w:rFonts w:ascii="Times New Roman" w:eastAsia="Times New Roman" w:hAnsi="Times New Roman" w:cs="Times New Roman"/>
+          <w:bCs/>
+          <w:sz w:val="24"/>
+          <w:szCs w:val="24"/>
+          <w:lang w:val="en-US"/>
+        </w:rPr>
+        <w:t>win_judge</w:t>
+      </w:r>
+      <w:proofErr w:type="spellEnd"/>
+      <w:r>
+        <w:rPr>
+          <w:rFonts w:ascii="Times New Roman" w:eastAsia="Times New Roman" w:hAnsi="Times New Roman" w:cs="Times New Roman"/>
+          <w:bCs/>
+          <w:sz w:val="24"/>
+          <w:szCs w:val="24"/>
+          <w:lang w:val="en-US"/>
+        </w:rPr>
+        <w:t xml:space="preserve"> whether its status is “finished” (</w:t>
+      </w:r>
+      <w:r>
+        <w:rPr>
+          <w:rFonts w:ascii="Times New Roman" w:eastAsia="Times New Roman" w:hAnsi="Times New Roman" w:cs="Times New Roman"/>
+          <w:bCs/>
+          <w:sz w:val="24"/>
+          <w:szCs w:val="24"/>
+          <w:lang w:val="en-US"/>
+        </w:rPr>
+        <w:t xml:space="preserve">dispatch event </w:t>
+      </w:r>
+      <w:proofErr w:type="spellStart"/>
+      <w:r>
+        <w:rPr>
+          <w:rFonts w:ascii="Courier New" w:eastAsia="Times New Roman" w:hAnsi="Courier New" w:cs="Courier New"/>
+          <w:bCs/>
+          <w:sz w:val="24"/>
+          <w:szCs w:val="24"/>
+          <w:lang w:val="en-US"/>
+        </w:rPr>
+        <w:t>finish_status</w:t>
+      </w:r>
+      <w:proofErr w:type="spellEnd"/>
+      <w:r>
+        <w:rPr>
+          <w:rFonts w:ascii="Times New Roman" w:eastAsia="Times New Roman" w:hAnsi="Times New Roman" w:cs="Times New Roman"/>
+          <w:bCs/>
+          <w:sz w:val="24"/>
+          <w:szCs w:val="24"/>
+          <w:lang w:val="en-US"/>
+        </w:rPr>
+        <w:t>).</w:t>
+      </w:r>
+    </w:p>
+    <w:p>
+      <w:pPr>
+        <w:tabs>
+          <w:tab w:val="left" w:pos="420"/>
+          <w:tab w:val="left" w:pos="840"/>
+          <w:tab w:val="left" w:pos="1260"/>
+          <w:tab w:val="left" w:pos="1680"/>
+          <w:tab w:val="left" w:pos="2100"/>
+          <w:tab w:val="left" w:pos="2520"/>
+          <w:tab w:val="left" w:pos="2940"/>
+          <w:tab w:val="left" w:pos="3360"/>
+          <w:tab w:val="left" w:pos="3780"/>
+          <w:tab w:val="left" w:pos="4200"/>
+          <w:tab w:val="left" w:pos="4620"/>
+          <w:tab w:val="left" w:pos="5040"/>
+          <w:tab w:val="left" w:pos="5460"/>
+          <w:tab w:val="left" w:pos="5880"/>
+          <w:tab w:val="left" w:pos="6300"/>
+          <w:tab w:val="left" w:pos="6720"/>
+          <w:tab w:val="left" w:pos="7140"/>
+          <w:tab w:val="left" w:pos="7560"/>
+          <w:tab w:val="left" w:pos="7980"/>
+          <w:tab w:val="left" w:pos="8400"/>
+          <w:tab w:val="left" w:pos="8820"/>
+          <w:tab w:val="left" w:pos="9240"/>
+        </w:tabs>
+        <w:spacing w:line="360" w:lineRule="auto"/>
+        <w:ind w:firstLine="480"/>
+        <w:rPr>
+          <w:rFonts w:ascii="Times New Roman" w:eastAsia="Times New Roman" w:hAnsi="Times New Roman" w:cs="Times New Roman"/>
+          <w:bCs/>
+          <w:sz w:val="24"/>
+          <w:szCs w:val="24"/>
+          <w:lang w:val="en-US"/>
+        </w:rPr>
+      </w:pPr>
+      <w:r>
+        <w:rPr>
+          <w:rFonts w:ascii="Times New Roman" w:eastAsia="Times New Roman" w:hAnsi="Times New Roman" w:cs="Times New Roman"/>
+          <w:bCs/>
+          <w:sz w:val="24"/>
+          <w:szCs w:val="24"/>
+          <w:lang w:val="en-US"/>
+        </w:rPr>
+        <w:t xml:space="preserve">For the </w:t>
+      </w:r>
+      <w:proofErr w:type="spellStart"/>
+      <w:r>
+        <w:rPr>
+          <w:rFonts w:ascii="Times New Roman" w:eastAsia="Times New Roman" w:hAnsi="Times New Roman" w:cs="Times New Roman"/>
+          <w:bCs/>
+          <w:sz w:val="24"/>
+          <w:szCs w:val="24"/>
+          <w:lang w:val="en-US"/>
+        </w:rPr>
+        <w:t>win_judge</w:t>
+      </w:r>
+      <w:proofErr w:type="spellEnd"/>
+      <w:r>
+        <w:rPr>
+          <w:rFonts w:ascii="Times New Roman" w:eastAsia="Times New Roman" w:hAnsi="Times New Roman" w:cs="Times New Roman"/>
+          <w:bCs/>
+          <w:sz w:val="24"/>
+          <w:szCs w:val="24"/>
+          <w:lang w:val="en-US"/>
+        </w:rPr>
+        <w:t xml:space="preserve">, listener </w:t>
+      </w:r>
+      <w:proofErr w:type="spellStart"/>
+      <w:r>
+        <w:rPr>
+          <w:rFonts w:ascii="Courier New" w:eastAsiaTheme="minorEastAsia" w:hAnsi="Courier New" w:cs="Courier New"/>
+          <w:color w:val="000000" w:themeColor="text1"/>
+          <w:sz w:val="24"/>
+          <w:szCs w:val="24"/>
+          <w:lang w:val="en-US"/>
+        </w:rPr>
+        <w:t>finishStatusListener</w:t>
+      </w:r>
+      <w:proofErr w:type="spellEnd"/>
+      <w:r>
+        <w:rPr>
+          <w:rFonts w:ascii="Times New Roman" w:eastAsiaTheme="minorEastAsia" w:hAnsi="Times New Roman" w:cs="Times New Roman" w:hint="cs"/>
+          <w:color w:val="000000" w:themeColor="text1"/>
+          <w:sz w:val="24"/>
+          <w:szCs w:val="24"/>
+          <w:lang w:val="en-US"/>
+        </w:rPr>
+        <w:t xml:space="preserve"> </w:t>
+      </w:r>
+      <w:r>
+        <w:rPr>
+          <w:rFonts w:ascii="Times New Roman" w:eastAsiaTheme="minorEastAsia" w:hAnsi="Times New Roman" w:cs="Times New Roman"/>
+          <w:color w:val="000000" w:themeColor="text1"/>
+          <w:sz w:val="24"/>
+          <w:szCs w:val="24"/>
+          <w:lang w:val="en-US"/>
+        </w:rPr>
+        <w:t xml:space="preserve">hears the event </w:t>
+      </w:r>
+      <w:proofErr w:type="spellStart"/>
+      <w:r>
+        <w:rPr>
+          <w:rFonts w:ascii="Courier New" w:eastAsia="Times New Roman" w:hAnsi="Courier New" w:cs="Courier New"/>
+          <w:bCs/>
+          <w:sz w:val="24"/>
+          <w:szCs w:val="24"/>
+          <w:lang w:val="en-US"/>
+        </w:rPr>
+        <w:t>finish_status</w:t>
+      </w:r>
+      <w:proofErr w:type="spellEnd"/>
+      <w:r>
+        <w:rPr>
+          <w:rFonts w:ascii="Times New Roman" w:eastAsia="Times New Roman" w:hAnsi="Times New Roman" w:cs="Times New Roman"/>
+          <w:bCs/>
+          <w:sz w:val="24"/>
+          <w:szCs w:val="24"/>
+          <w:lang w:val="en-US"/>
+        </w:rPr>
+        <w:t xml:space="preserve"> and calls function </w:t>
+      </w:r>
+      <w:proofErr w:type="spellStart"/>
+      <w:r>
+        <w:rPr>
+          <w:rFonts w:ascii="Courier New" w:eastAsiaTheme="minorEastAsia" w:hAnsi="Courier New" w:cs="Courier New"/>
+          <w:color w:val="000000" w:themeColor="text1"/>
+          <w:sz w:val="24"/>
+          <w:szCs w:val="24"/>
+          <w:lang w:val="en-US"/>
+        </w:rPr>
+        <w:t>setFinishStatusArray</w:t>
+      </w:r>
+      <w:proofErr w:type="spellEnd"/>
+      <w:r>
+        <w:rPr>
+          <w:rFonts w:ascii="Times New Roman" w:eastAsia="Times New Roman" w:hAnsi="Times New Roman" w:cs="Times New Roman"/>
+          <w:bCs/>
+          <w:sz w:val="24"/>
+          <w:szCs w:val="24"/>
+          <w:lang w:val="en-US"/>
+        </w:rPr>
+        <w:t xml:space="preserve"> to store the information about whether the status of the planes is “finished”. If all four planes of a player have reached the </w:t>
+      </w:r>
+      <w:r>
+        <w:rPr>
+          <w:rFonts w:ascii="Times New Roman" w:eastAsia="Times New Roman" w:hAnsi="Times New Roman" w:cs="Times New Roman"/>
+          <w:bCs/>
+          <w:sz w:val="24"/>
+          <w:szCs w:val="24"/>
+          <w:lang w:val="en-US"/>
+        </w:rPr>
+        <w:t>finishing point</w:t>
+      </w:r>
+      <w:r>
+        <w:rPr>
+          <w:rFonts w:ascii="Times New Roman" w:eastAsia="Times New Roman" w:hAnsi="Times New Roman" w:cs="Times New Roman"/>
+          <w:bCs/>
+          <w:sz w:val="24"/>
+          <w:szCs w:val="24"/>
+          <w:lang w:val="en-US"/>
+        </w:rPr>
+        <w:t xml:space="preserve">, the </w:t>
+      </w:r>
+      <w:proofErr w:type="spellStart"/>
+      <w:r>
+        <w:rPr>
+          <w:rFonts w:ascii="Times New Roman" w:eastAsia="Times New Roman" w:hAnsi="Times New Roman" w:cs="Times New Roman"/>
+          <w:bCs/>
+          <w:sz w:val="24"/>
+          <w:szCs w:val="24"/>
+          <w:lang w:val="en-US"/>
+        </w:rPr>
+        <w:t>win_judge</w:t>
+      </w:r>
+      <w:proofErr w:type="spellEnd"/>
+      <w:r>
+        <w:rPr>
+          <w:rFonts w:ascii="Times New Roman" w:eastAsia="Times New Roman" w:hAnsi="Times New Roman" w:cs="Times New Roman"/>
+          <w:bCs/>
+          <w:sz w:val="24"/>
+          <w:szCs w:val="24"/>
+          <w:lang w:val="en-US"/>
+        </w:rPr>
+        <w:t xml:space="preserve"> will tell </w:t>
+      </w:r>
+      <w:proofErr w:type="spellStart"/>
+      <w:r>
+        <w:rPr>
+          <w:rFonts w:ascii="Times New Roman" w:eastAsia="Times New Roman" w:hAnsi="Times New Roman" w:cs="Times New Roman"/>
+          <w:bCs/>
+          <w:sz w:val="24"/>
+          <w:szCs w:val="24"/>
+          <w:lang w:val="en-US"/>
+        </w:rPr>
+        <w:t>End_Scene</w:t>
+      </w:r>
+      <w:proofErr w:type="spellEnd"/>
+      <w:r>
+        <w:rPr>
+          <w:rFonts w:ascii="Times New Roman" w:eastAsia="Times New Roman" w:hAnsi="Times New Roman" w:cs="Times New Roman"/>
+          <w:bCs/>
+          <w:sz w:val="24"/>
+          <w:szCs w:val="24"/>
+          <w:lang w:val="en-US"/>
+        </w:rPr>
+        <w:t xml:space="preserve"> who has won the game and change the scene to </w:t>
+      </w:r>
+      <w:proofErr w:type="spellStart"/>
+      <w:r>
+        <w:rPr>
+          <w:rFonts w:ascii="Times New Roman" w:eastAsia="Times New Roman" w:hAnsi="Times New Roman" w:cs="Times New Roman"/>
+          <w:bCs/>
+          <w:sz w:val="24"/>
+          <w:szCs w:val="24"/>
+          <w:lang w:val="en-US"/>
+        </w:rPr>
+        <w:t>End_Scene</w:t>
+      </w:r>
+      <w:proofErr w:type="spellEnd"/>
+      <w:r>
+        <w:rPr>
+          <w:rFonts w:ascii="Times New Roman" w:eastAsia="Times New Roman" w:hAnsi="Times New Roman" w:cs="Times New Roman"/>
+          <w:bCs/>
+          <w:sz w:val="24"/>
+          <w:szCs w:val="24"/>
+          <w:lang w:val="en-US"/>
+        </w:rPr>
+        <w:t>.</w:t>
+      </w:r>
+      <w:bookmarkStart w:id="6" w:name="_GoBack"/>
+      <w:bookmarkEnd w:id="6"/>
+    </w:p>
+    <w:p>
+      <w:pPr>
+        <w:tabs>
+          <w:tab w:val="left" w:pos="420"/>
+          <w:tab w:val="left" w:pos="840"/>
+          <w:tab w:val="left" w:pos="1260"/>
+          <w:tab w:val="left" w:pos="1680"/>
+          <w:tab w:val="left" w:pos="2100"/>
+          <w:tab w:val="left" w:pos="2520"/>
+          <w:tab w:val="left" w:pos="2940"/>
+          <w:tab w:val="left" w:pos="3360"/>
+          <w:tab w:val="left" w:pos="3780"/>
+          <w:tab w:val="left" w:pos="4200"/>
+          <w:tab w:val="left" w:pos="4620"/>
+          <w:tab w:val="left" w:pos="5040"/>
+          <w:tab w:val="left" w:pos="5460"/>
+          <w:tab w:val="left" w:pos="5880"/>
+          <w:tab w:val="left" w:pos="6300"/>
+          <w:tab w:val="left" w:pos="6720"/>
+          <w:tab w:val="left" w:pos="7140"/>
+          <w:tab w:val="left" w:pos="7560"/>
+          <w:tab w:val="left" w:pos="7980"/>
+          <w:tab w:val="left" w:pos="8400"/>
+          <w:tab w:val="left" w:pos="8820"/>
+          <w:tab w:val="left" w:pos="9240"/>
+        </w:tabs>
+        <w:spacing w:line="360" w:lineRule="auto"/>
+        <w:rPr>
+          <w:rFonts w:ascii="Times New Roman" w:eastAsiaTheme="minorEastAsia" w:hAnsi="Times New Roman" w:cs="Times New Roman"/>
+          <w:color w:val="000000" w:themeColor="text1"/>
           <w:sz w:val="24"/>
           <w:szCs w:val="24"/>
           <w:lang w:val="en-US"/>
@@ -5407,21 +6264,21 @@
         <w:spacing w:line="360" w:lineRule="auto"/>
         <w:ind w:firstLine="482"/>
         <w:rPr>
+          <w:rFonts w:ascii="Times New Roman" w:eastAsiaTheme="minorEastAsia" w:hAnsi="Times New Roman" w:cs="Times New Roman"/>
+          <w:bCs/>
+          <w:sz w:val="24"/>
+          <w:szCs w:val="24"/>
+          <w:lang w:val="en-US"/>
+        </w:rPr>
+      </w:pPr>
+      <w:r>
+        <w:rPr>
           <w:rFonts w:ascii="Times New Roman" w:eastAsiaTheme="minorEastAsia" w:hAnsi="Times New Roman" w:cs="Times New Roman" w:hint="eastAsia"/>
           <w:bCs/>
           <w:sz w:val="24"/>
           <w:szCs w:val="24"/>
           <w:lang w:val="en-US"/>
         </w:rPr>
-      </w:pPr>
-      <w:r>
-        <w:rPr>
-          <w:rFonts w:ascii="Times New Roman" w:eastAsiaTheme="minorEastAsia" w:hAnsi="Times New Roman" w:cs="Times New Roman" w:hint="eastAsia"/>
-          <w:bCs/>
-          <w:sz w:val="24"/>
-          <w:szCs w:val="24"/>
-          <w:lang w:val="en-US"/>
-        </w:rPr>
         <w:t>T</w:t>
       </w:r>
       <w:r>
@@ -5432,27 +6289,7 @@
           <w:szCs w:val="24"/>
           <w:lang w:val="en-US"/>
         </w:rPr>
-        <w:t xml:space="preserve">he difference between normal mode and advanced mode is that ability card system is introduced in </w:t>
-      </w:r>
-      <w:r>
-        <w:rPr>
-          <w:rFonts w:ascii="Times New Roman" w:eastAsiaTheme="minorEastAsia" w:hAnsi="Times New Roman" w:cs="Times New Roman"/>
-          <w:bCs/>
-          <w:sz w:val="24"/>
-          <w:szCs w:val="24"/>
-          <w:lang w:val="en-US"/>
-        </w:rPr>
-        <w:t>advanced mode</w:t>
-      </w:r>
-      <w:r>
-        <w:rPr>
-          <w:rFonts w:ascii="Times New Roman" w:eastAsiaTheme="minorEastAsia" w:hAnsi="Times New Roman" w:cs="Times New Roman"/>
-          <w:bCs/>
-          <w:sz w:val="24"/>
-          <w:szCs w:val="24"/>
-          <w:lang w:val="en-US"/>
-        </w:rPr>
-        <w:t>.</w:t>
+        <w:t>he difference between normal mode and advanced mode is that ability card system is introduced in advanced mode.</w:t>
       </w:r>
     </w:p>
     <w:p>
@@ -5572,27 +6409,7 @@
           <w:szCs w:val="24"/>
           <w:lang w:val="en-US"/>
         </w:rPr>
-        <w:t xml:space="preserve"> class inherits the Sprite class in cocos2d.h. </w:t>
-      </w:r>
-      <w:r>
-        <w:rPr>
-          <w:rFonts w:ascii="Times New Roman" w:eastAsia="Times New Roman" w:hAnsi="Times New Roman" w:cs="Times New Roman"/>
-          <w:bCs/>
-          <w:sz w:val="24"/>
-          <w:szCs w:val="24"/>
-          <w:lang w:val="en-US"/>
-        </w:rPr>
-        <w:t>I</w:t>
-      </w:r>
-      <w:r>
-        <w:rPr>
-          <w:rFonts w:ascii="Times New Roman" w:eastAsia="Times New Roman" w:hAnsi="Times New Roman" w:cs="Times New Roman"/>
-          <w:bCs/>
-          <w:sz w:val="24"/>
-          <w:szCs w:val="24"/>
-          <w:lang w:val="en-US"/>
-        </w:rPr>
-        <w:t xml:space="preserve">t has </w:t>
+        <w:t xml:space="preserve"> class inherits the Sprite class in cocos2d.h. It has </w:t>
       </w:r>
       <w:r>
         <w:rPr>
@@ -6038,6 +6855,7 @@
           <w:szCs w:val="24"/>
           <w:lang w:val="en-US"/>
         </w:rPr>
+        <w:lastRenderedPageBreak/>
         <w:t xml:space="preserve">When </w:t>
       </w:r>
       <w:proofErr w:type="spellStart"/>
@@ -6060,17 +6878,7 @@
           <w:szCs w:val="24"/>
           <w:lang w:val="en-US"/>
         </w:rPr>
-        <w:t xml:space="preserve"> </w:t>
-      </w:r>
-      <w:r>
-        <w:rPr>
-          <w:rFonts w:ascii="Times New Roman" w:eastAsia="Times New Roman" w:hAnsi="Times New Roman" w:cs="Times New Roman"/>
-          <w:bCs/>
-          <w:sz w:val="24"/>
-          <w:szCs w:val="24"/>
-          <w:lang w:val="en-US"/>
-        </w:rPr>
-        <w:t>hear</w:t>
+        <w:t xml:space="preserve"> hear</w:t>
       </w:r>
       <w:r>
         <w:rPr>
@@ -6112,47 +6920,7 @@
           <w:szCs w:val="24"/>
           <w:lang w:val="en-US"/>
         </w:rPr>
-        <w:t xml:space="preserve"> to change the </w:t>
-      </w:r>
-      <w:r>
-        <w:rPr>
-          <w:rFonts w:ascii="Times New Roman" w:eastAsia="Times New Roman" w:hAnsi="Times New Roman" w:cs="Times New Roman"/>
-          <w:bCs/>
-          <w:sz w:val="24"/>
-          <w:szCs w:val="24"/>
-          <w:lang w:val="en-US"/>
-        </w:rPr>
-        <w:t>parameter</w:t>
-      </w:r>
-      <w:r>
-        <w:rPr>
-          <w:rFonts w:ascii="Times New Roman" w:eastAsia="Times New Roman" w:hAnsi="Times New Roman" w:cs="Times New Roman"/>
-          <w:bCs/>
-          <w:sz w:val="24"/>
-          <w:szCs w:val="24"/>
-          <w:lang w:val="en-US"/>
-        </w:rPr>
-        <w:t xml:space="preserve"> round of the </w:t>
-      </w:r>
-      <w:r>
-        <w:rPr>
-          <w:rFonts w:ascii="Times New Roman" w:eastAsia="Times New Roman" w:hAnsi="Times New Roman" w:cs="Times New Roman"/>
-          <w:bCs/>
-          <w:sz w:val="24"/>
-          <w:szCs w:val="24"/>
-          <w:lang w:val="en-US"/>
-        </w:rPr>
-        <w:t>card generator</w:t>
-      </w:r>
-      <w:r>
-        <w:rPr>
-          <w:rFonts w:ascii="Times New Roman" w:eastAsia="Times New Roman" w:hAnsi="Times New Roman" w:cs="Times New Roman"/>
-          <w:bCs/>
-          <w:sz w:val="24"/>
-          <w:szCs w:val="24"/>
-          <w:lang w:val="en-US"/>
-        </w:rPr>
-        <w:t xml:space="preserve"> to the integer representing the color of the player.</w:t>
+        <w:t xml:space="preserve"> to change the parameter round of the card generator to the integer representing the color of the player.</w:t>
       </w:r>
     </w:p>
     <w:p>
@@ -6283,17 +7051,7 @@
           <w:szCs w:val="24"/>
           <w:lang w:val="en-US"/>
         </w:rPr>
-        <w:t xml:space="preserve"> This function checks whether the roll point is 1 or 6. If the roll point is 1 or 6, the </w:t>
-      </w:r>
-      <w:r>
-        <w:rPr>
-          <w:rFonts w:ascii="Times New Roman" w:eastAsia="Times New Roman" w:hAnsi="Times New Roman" w:cs="Times New Roman"/>
-          <w:bCs/>
-          <w:sz w:val="24"/>
-          <w:szCs w:val="24"/>
-          <w:lang w:val="en-US"/>
-        </w:rPr>
-        <w:t xml:space="preserve">parameter </w:t>
+        <w:t xml:space="preserve"> This function checks whether the roll point is 1 or 6. If the roll point is 1 or 6, the parameter </w:t>
       </w:r>
       <w:proofErr w:type="spellStart"/>
       <w:r>
@@ -6315,17 +7073,7 @@
           <w:szCs w:val="24"/>
           <w:lang w:val="en-US"/>
         </w:rPr>
-        <w:t xml:space="preserve"> of the card generator</w:t>
-      </w:r>
-      <w:r>
-        <w:rPr>
-          <w:rFonts w:ascii="Times New Roman" w:eastAsia="Times New Roman" w:hAnsi="Times New Roman" w:cs="Times New Roman"/>
-          <w:bCs/>
-          <w:sz w:val="24"/>
-          <w:szCs w:val="24"/>
-          <w:lang w:val="en-US"/>
-        </w:rPr>
-        <w:t xml:space="preserve"> will be changed to true. Otherwise, </w:t>
+        <w:t xml:space="preserve"> of the card generator will be changed to true. Otherwise, </w:t>
       </w:r>
       <w:proofErr w:type="spellStart"/>
       <w:r>
@@ -6438,17 +7186,7 @@
           <w:szCs w:val="24"/>
           <w:lang w:val="en-US"/>
         </w:rPr>
-        <w:t xml:space="preserve"> The body of the function will be executed if and only if </w:t>
-      </w:r>
-      <w:r>
-        <w:rPr>
-          <w:rFonts w:ascii="Times New Roman" w:eastAsia="Times New Roman" w:hAnsi="Times New Roman" w:cs="Times New Roman"/>
-          <w:bCs/>
-          <w:sz w:val="24"/>
-          <w:szCs w:val="24"/>
-          <w:lang w:val="en-US"/>
-        </w:rPr>
-        <w:t xml:space="preserve">the parameter </w:t>
+        <w:t xml:space="preserve"> The body of the function will be executed if and only if the parameter </w:t>
       </w:r>
       <w:proofErr w:type="spellStart"/>
       <w:r>
@@ -6521,20 +7259,7 @@
           <w:bdr w:val="none" w:sz="0" w:space="0" w:color="auto"/>
           <w:lang w:val="en-US"/>
         </w:rPr>
-        <w:t xml:space="preserve">C++ </w:t>
-      </w:r>
-      <w:r>
-        <w:rPr>
-          <w:rFonts w:ascii="Times New Roman" w:eastAsia="等线" w:hAnsi="Times New Roman" w:cs="Times New Roman"/>
-          <w:color w:val="auto"/>
-          <w:kern w:val="2"/>
-          <w:sz w:val="24"/>
-          <w:szCs w:val="24"/>
-          <w:bdr w:val="none" w:sz="0" w:space="0" w:color="auto"/>
-          <w:lang w:val="en-US"/>
-        </w:rPr>
-        <w:lastRenderedPageBreak/>
-        <w:t>Libraries</w:t>
+        <w:t>C++ Libraries</w:t>
       </w:r>
       <w:r>
         <w:rPr>
@@ -6554,21 +7279,45 @@
           <w:szCs w:val="24"/>
           <w:lang w:val="en-US"/>
         </w:rPr>
-        <w:t>tell that integer to card slot corresponding to the current player (</w:t>
-      </w:r>
-      <w:r>
-        <w:rPr>
-          <w:rFonts w:ascii="Times New Roman" w:eastAsia="Times New Roman" w:hAnsi="Times New Roman" w:cs="Times New Roman"/>
-          <w:bCs/>
-          <w:sz w:val="24"/>
-          <w:szCs w:val="24"/>
-          <w:lang w:val="en-US"/>
-        </w:rPr>
-        <w:t>dispatch event</w:t>
-      </w:r>
-      <w:r>
-        <w:rPr>
-          <w:rFonts w:ascii="Times New Roman" w:eastAsia="Times New Roman" w:hAnsi="Times New Roman" w:cs="Times New Roman"/>
+        <w:t xml:space="preserve">tell that integer to card slot corresponding to the current player (dispatch event </w:t>
+      </w:r>
+      <w:proofErr w:type="spellStart"/>
+      <w:r>
+        <w:rPr>
+          <w:rFonts w:ascii="Courier New" w:eastAsia="Times New Roman" w:hAnsi="Courier New" w:cs="Courier New"/>
+          <w:bCs/>
+          <w:sz w:val="24"/>
+          <w:szCs w:val="24"/>
+          <w:lang w:val="en-US"/>
+        </w:rPr>
+        <w:t>generator_click</w:t>
+      </w:r>
+      <w:proofErr w:type="spellEnd"/>
+      <w:r>
+        <w:rPr>
+          <w:rFonts w:ascii="Times New Roman" w:eastAsia="Times New Roman" w:hAnsi="Times New Roman" w:cs="Times New Roman"/>
+          <w:bCs/>
+          <w:sz w:val="24"/>
+          <w:szCs w:val="24"/>
+          <w:lang w:val="en-US"/>
+        </w:rPr>
+        <w:t xml:space="preserve">). After that, event </w:t>
+      </w:r>
+      <w:proofErr w:type="spellStart"/>
+      <w:r>
+        <w:rPr>
+          <w:rFonts w:ascii="Courier New" w:eastAsia="Times New Roman" w:hAnsi="Courier New" w:cs="Courier New"/>
+          <w:bCs/>
+          <w:sz w:val="24"/>
+          <w:szCs w:val="24"/>
+          <w:lang w:val="en-US"/>
+        </w:rPr>
+        <w:t>eventPlaneClick</w:t>
+      </w:r>
+      <w:proofErr w:type="spellEnd"/>
+      <w:r>
+        <w:rPr>
+          <w:rFonts w:ascii="Times New Roman" w:eastAsia="Times New Roman" w:hAnsi="Times New Roman" w:cs="Times New Roman" w:hint="cs"/>
           <w:bCs/>
           <w:sz w:val="24"/>
           <w:szCs w:val="24"/>
@@ -6576,6 +7325,16 @@
         </w:rPr>
         <w:t xml:space="preserve"> </w:t>
       </w:r>
+      <w:r>
+        <w:rPr>
+          <w:rFonts w:ascii="Times New Roman" w:eastAsia="Times New Roman" w:hAnsi="Times New Roman" w:cs="Times New Roman"/>
+          <w:bCs/>
+          <w:sz w:val="24"/>
+          <w:szCs w:val="24"/>
+          <w:lang w:val="en-US"/>
+        </w:rPr>
+        <w:t xml:space="preserve">and </w:t>
+      </w:r>
       <w:proofErr w:type="spellStart"/>
       <w:r>
         <w:rPr>
@@ -6585,39 +7344,7 @@
           <w:szCs w:val="24"/>
           <w:lang w:val="en-US"/>
         </w:rPr>
-        <w:t>generator_click</w:t>
-      </w:r>
-      <w:proofErr w:type="spellEnd"/>
-      <w:r>
-        <w:rPr>
-          <w:rFonts w:ascii="Times New Roman" w:eastAsia="Times New Roman" w:hAnsi="Times New Roman" w:cs="Times New Roman"/>
-          <w:bCs/>
-          <w:sz w:val="24"/>
-          <w:szCs w:val="24"/>
-          <w:lang w:val="en-US"/>
-        </w:rPr>
-        <w:t>)</w:t>
-      </w:r>
-      <w:r>
-        <w:rPr>
-          <w:rFonts w:ascii="Times New Roman" w:eastAsia="Times New Roman" w:hAnsi="Times New Roman" w:cs="Times New Roman"/>
-          <w:bCs/>
-          <w:sz w:val="24"/>
-          <w:szCs w:val="24"/>
-          <w:lang w:val="en-US"/>
-        </w:rPr>
-        <w:t xml:space="preserve">. After that, event </w:t>
-      </w:r>
-      <w:proofErr w:type="spellStart"/>
-      <w:r>
-        <w:rPr>
-          <w:rFonts w:ascii="Courier New" w:eastAsia="Times New Roman" w:hAnsi="Courier New" w:cs="Courier New"/>
-          <w:bCs/>
-          <w:sz w:val="24"/>
-          <w:szCs w:val="24"/>
-          <w:lang w:val="en-US"/>
-        </w:rPr>
-        <w:t>eventPlaneClick</w:t>
+        <w:t>eventWinCheck</w:t>
       </w:r>
       <w:proofErr w:type="spellEnd"/>
       <w:r>
@@ -6638,99 +7365,7 @@
           <w:szCs w:val="24"/>
           <w:lang w:val="en-US"/>
         </w:rPr>
-        <w:t xml:space="preserve">and </w:t>
-      </w:r>
-      <w:proofErr w:type="spellStart"/>
-      <w:r>
-        <w:rPr>
-          <w:rFonts w:ascii="Courier New" w:eastAsia="Times New Roman" w:hAnsi="Courier New" w:cs="Courier New"/>
-          <w:bCs/>
-          <w:sz w:val="24"/>
-          <w:szCs w:val="24"/>
-          <w:lang w:val="en-US"/>
-        </w:rPr>
-        <w:t>eventWinCheck</w:t>
-      </w:r>
-      <w:proofErr w:type="spellEnd"/>
-      <w:r>
-        <w:rPr>
-          <w:rFonts w:ascii="Times New Roman" w:eastAsia="Times New Roman" w:hAnsi="Times New Roman" w:cs="Times New Roman" w:hint="cs"/>
-          <w:bCs/>
-          <w:sz w:val="24"/>
-          <w:szCs w:val="24"/>
-          <w:lang w:val="en-US"/>
-        </w:rPr>
-        <w:t xml:space="preserve"> </w:t>
-      </w:r>
-      <w:r>
-        <w:rPr>
-          <w:rFonts w:ascii="Times New Roman" w:eastAsia="Times New Roman" w:hAnsi="Times New Roman" w:cs="Times New Roman"/>
-          <w:bCs/>
-          <w:sz w:val="24"/>
-          <w:szCs w:val="24"/>
-          <w:lang w:val="en-US"/>
-        </w:rPr>
-        <w:t xml:space="preserve">are </w:t>
-      </w:r>
-      <w:r>
-        <w:rPr>
-          <w:rFonts w:ascii="Times New Roman" w:eastAsia="Times New Roman" w:hAnsi="Times New Roman" w:cs="Times New Roman"/>
-          <w:bCs/>
-          <w:sz w:val="24"/>
-          <w:szCs w:val="24"/>
-          <w:lang w:val="en-US"/>
-        </w:rPr>
-        <w:t>dispatch</w:t>
-      </w:r>
-      <w:r>
-        <w:rPr>
-          <w:rFonts w:ascii="Times New Roman" w:eastAsia="Times New Roman" w:hAnsi="Times New Roman" w:cs="Times New Roman"/>
-          <w:bCs/>
-          <w:sz w:val="24"/>
-          <w:szCs w:val="24"/>
-          <w:lang w:val="en-US"/>
-        </w:rPr>
-        <w:t xml:space="preserve">ed, since drawing a card consumes a chance to move a chess. </w:t>
-      </w:r>
-      <w:r>
-        <w:rPr>
-          <w:rFonts w:ascii="Times New Roman" w:eastAsia="Times New Roman" w:hAnsi="Times New Roman" w:cs="Times New Roman"/>
-          <w:bCs/>
-          <w:sz w:val="24"/>
-          <w:szCs w:val="24"/>
-          <w:lang w:val="en-US"/>
-        </w:rPr>
-        <w:t>After</w:t>
-      </w:r>
-      <w:r>
-        <w:rPr>
-          <w:rFonts w:ascii="Times New Roman" w:eastAsia="Times New Roman" w:hAnsi="Times New Roman" w:cs="Times New Roman"/>
-          <w:bCs/>
-          <w:sz w:val="24"/>
-          <w:szCs w:val="24"/>
-          <w:lang w:val="en-US"/>
-        </w:rPr>
-        <w:t xml:space="preserve"> </w:t>
-      </w:r>
-      <w:r>
-        <w:rPr>
-          <w:rFonts w:ascii="Times New Roman" w:eastAsia="Times New Roman" w:hAnsi="Times New Roman" w:cs="Times New Roman"/>
-          <w:bCs/>
-          <w:sz w:val="24"/>
-          <w:szCs w:val="24"/>
-          <w:lang w:val="en-US"/>
-        </w:rPr>
-        <w:t>the card generator</w:t>
-      </w:r>
-      <w:r>
-        <w:rPr>
-          <w:rFonts w:ascii="Times New Roman" w:eastAsia="Times New Roman" w:hAnsi="Times New Roman" w:cs="Times New Roman"/>
-          <w:bCs/>
-          <w:sz w:val="24"/>
-          <w:szCs w:val="24"/>
-          <w:lang w:val="en-US"/>
-        </w:rPr>
-        <w:t xml:space="preserve"> is clicked</w:t>
+        <w:t>are dispatched, since drawing a card consumes a chance to move a chess. After the card generator is clicked</w:t>
       </w:r>
       <w:r>
         <w:rPr>
@@ -6750,17 +7385,7 @@
           <w:szCs w:val="24"/>
           <w:lang w:val="en-US"/>
         </w:rPr>
-        <w:t xml:space="preserve"> </w:t>
-      </w:r>
-      <w:r>
-        <w:rPr>
-          <w:rFonts w:ascii="Times New Roman" w:eastAsia="Times New Roman" w:hAnsi="Times New Roman" w:cs="Times New Roman"/>
-          <w:bCs/>
-          <w:sz w:val="24"/>
-          <w:szCs w:val="24"/>
-          <w:lang w:val="en-US"/>
-        </w:rPr>
-        <w:t xml:space="preserve">the parameter </w:t>
+        <w:t xml:space="preserve"> the parameter </w:t>
       </w:r>
       <w:proofErr w:type="spellStart"/>
       <w:r>
@@ -6829,27 +7454,7 @@
           <w:szCs w:val="24"/>
           <w:lang w:val="en-US"/>
         </w:rPr>
-        <w:t xml:space="preserve">Since </w:t>
-      </w:r>
-      <w:r>
-        <w:rPr>
-          <w:rFonts w:ascii="Times New Roman" w:eastAsia="Times New Roman" w:hAnsi="Times New Roman" w:cs="Times New Roman"/>
-          <w:bCs/>
-          <w:sz w:val="24"/>
-          <w:szCs w:val="24"/>
-          <w:lang w:val="en-US"/>
-        </w:rPr>
-        <w:t>drawing a card consumes a chance to move a chess</w:t>
-      </w:r>
-      <w:r>
-        <w:rPr>
-          <w:rFonts w:ascii="Times New Roman" w:eastAsia="Times New Roman" w:hAnsi="Times New Roman" w:cs="Times New Roman"/>
-          <w:bCs/>
-          <w:sz w:val="24"/>
-          <w:szCs w:val="24"/>
-          <w:lang w:val="en-US"/>
-        </w:rPr>
-        <w:t xml:space="preserve">, a player cannot draw a card if he or she moves a chess. If </w:t>
+        <w:t xml:space="preserve">Since drawing a card consumes a chance to move a chess, a player cannot draw a card if he or she moves a chess. If </w:t>
       </w:r>
       <w:proofErr w:type="spellStart"/>
       <w:r>
@@ -6935,17 +7540,7 @@
           <w:szCs w:val="24"/>
           <w:lang w:val="en-US"/>
         </w:rPr>
-        <w:t xml:space="preserve">to set </w:t>
-      </w:r>
-      <w:r>
-        <w:rPr>
-          <w:rFonts w:ascii="Times New Roman" w:eastAsia="Times New Roman" w:hAnsi="Times New Roman" w:cs="Times New Roman"/>
-          <w:bCs/>
-          <w:sz w:val="24"/>
-          <w:szCs w:val="24"/>
-          <w:lang w:val="en-US"/>
-        </w:rPr>
-        <w:t xml:space="preserve">the parameter </w:t>
+        <w:t xml:space="preserve">to set the parameter </w:t>
       </w:r>
       <w:proofErr w:type="spellStart"/>
       <w:r>
@@ -7439,6 +8034,7 @@
           <w:szCs w:val="24"/>
           <w:lang w:val="en-US"/>
         </w:rPr>
+        <w:lastRenderedPageBreak/>
         <w:t xml:space="preserve">This head file defines some necessary data structures and macros for the AI. For example, the representation of chess ID, chess colors, chessboard coordinates and etc. They are configured as some macros for the convenience of programming. </w:t>
       </w:r>
     </w:p>
@@ -7874,7 +8470,7 @@
         <w:spacing w:line="360" w:lineRule="auto"/>
         <w:ind w:firstLine="482"/>
         <w:rPr>
-          <w:rFonts w:ascii="Times New Roman" w:hint="eastAsia"/>
+          <w:rFonts w:ascii="Times New Roman"/>
           <w:sz w:val="24"/>
           <w:szCs w:val="24"/>
           <w:lang w:val="en-US"/>
@@ -8157,6 +8753,7 @@
           <w:szCs w:val="24"/>
           <w:lang w:val="en-US"/>
         </w:rPr>
+        <w:lastRenderedPageBreak/>
         <w:t xml:space="preserve">This is the main part of AI. When initializing, the search engine must point to a move generator object and an evaluator object in order to function. The </w:t>
       </w:r>
       <w:proofErr w:type="gramStart"/>
@@ -8634,7 +9231,6 @@
           <w:szCs w:val="24"/>
           <w:lang w:val="en-US"/>
         </w:rPr>
-        <w:lastRenderedPageBreak/>
         <w:t>searchAGoodMove</w:t>
       </w:r>
       <w:proofErr w:type="spellEnd"/>
@@ -10198,7 +10794,6 @@
           <w:szCs w:val="24"/>
           <w:lang w:val="en-US"/>
         </w:rPr>
-        <w:lastRenderedPageBreak/>
         <w:t>After AI interface</w:t>
       </w:r>
     </w:p>
@@ -11850,8 +12445,8 @@
       </w:r>
     </w:p>
     <w:sectPr>
-      <w:headerReference w:type="default" r:id="rId8"/>
-      <w:footerReference w:type="default" r:id="rId9"/>
+      <w:headerReference w:type="default" r:id="rId12"/>
+      <w:footerReference w:type="default" r:id="rId13"/>
       <w:pgSz w:w="11906" w:h="16838"/>
       <w:pgMar w:top="1134" w:right="1134" w:bottom="1134" w:left="1134" w:header="709" w:footer="850" w:gutter="0"/>
       <w:cols w:space="720"/>
@@ -14667,7 +15262,7 @@
 </file>
 
 <file path=customXml/itemProps1.xml><?xml version="1.0" encoding="utf-8"?>
-<ds:datastoreItem xmlns:ds="http://schemas.openxmlformats.org/officeDocument/2006/customXml" ds:itemID="{8A400FC9-C311-4590-A7A7-9D530C493106}">
+<ds:datastoreItem xmlns:ds="http://schemas.openxmlformats.org/officeDocument/2006/customXml" ds:itemID="{44380DC5-34BB-443B-BF3B-981BAFD8DD56}">
   <ds:schemaRefs>
     <ds:schemaRef ds:uri="http://schemas.openxmlformats.org/officeDocument/2006/bibliography"/>
   </ds:schemaRefs>

</xml_diff>